<commit_message>
feat: implementa la generación de PDF del Anexo 8 y añade el componente CasoDetallePanel.
</commit_message>
<xml_diff>
--- a/scripts/ANEXO 8.docx
+++ b/scripts/ANEXO 8.docx
@@ -1,6 +1,6 @@
 
 <file path=word/document.xml><?xml version="1.0" encoding="utf-8"?>
-<w:document xmlns:wpc="http://schemas.microsoft.com/office/word/2010/wordprocessingCanvas" xmlns:cx="http://schemas.microsoft.com/office/drawing/2014/chartex" xmlns:cx1="http://schemas.microsoft.com/office/drawing/2015/9/8/chartex" xmlns:cx2="http://schemas.microsoft.com/office/drawing/2015/10/21/chartex" xmlns:cx3="http://schemas.microsoft.com/office/drawing/2016/5/9/chartex" xmlns:cx4="http://schemas.microsoft.com/office/drawing/2016/5/10/chartex" xmlns:cx5="http://schemas.microsoft.com/office/drawing/2016/5/11/chartex" xmlns:cx6="http://schemas.microsoft.com/office/drawing/2016/5/12/chartex" xmlns:cx7="http://schemas.microsoft.com/office/drawing/2016/5/13/chartex" xmlns:cx8="http://schemas.microsoft.com/office/drawing/2016/5/14/chartex" xmlns:mc="http://schemas.openxmlformats.org/markup-compatibility/2006" xmlns:aink="http://schemas.microsoft.com/office/drawing/2016/ink" xmlns:am3d="http://schemas.microsoft.com/office/drawing/2017/model3d" xmlns:o="urn:schemas-microsoft-com:office:office" xmlns:oel="http://schemas.microsoft.com/office/2019/extlst" xmlns:r="http://schemas.openxmlformats.org/officeDocument/2006/relationships" xmlns:m="http://schemas.openxmlformats.org/officeDocument/2006/math" xmlns:v="urn:schemas-microsoft-com:vml" xmlns:wp14="http://schemas.microsoft.com/office/word/2010/wordprocessingDrawing" xmlns:wp="http://schemas.openxmlformats.org/drawingml/2006/wordprocessingDrawing" xmlns:w10="urn:schemas-microsoft-com:office:word" xmlns:w="http://schemas.openxmlformats.org/wordprocessingml/2006/main" xmlns:w14="http://schemas.microsoft.com/office/word/2010/wordml" xmlns:w15="http://schemas.microsoft.com/office/word/2012/wordml" xmlns:w16cex="http://schemas.microsoft.com/office/word/2018/wordml/cex" xmlns:w16cid="http://schemas.microsoft.com/office/word/2016/wordml/cid" xmlns:w16="http://schemas.microsoft.com/office/word/2018/wordml" xmlns:w16du="http://schemas.microsoft.com/office/word/2023/wordml/word16du" xmlns:w16sdtdh="http://schemas.microsoft.com/office/word/2020/wordml/sdtdatahash" xmlns:w16se="http://schemas.microsoft.com/office/word/2015/wordml/symex" xmlns:wpg="http://schemas.microsoft.com/office/word/2010/wordprocessingGroup" xmlns:wpi="http://schemas.microsoft.com/office/word/2010/wordprocessingInk" xmlns:wne="http://schemas.microsoft.com/office/word/2006/wordml" xmlns:wps="http://schemas.microsoft.com/office/word/2010/wordprocessingShape" mc:Ignorable="w14 w15 w16se w16cid w16 w16cex w16sdtdh w16du wp14">
+<w:document xmlns:wpc="http://schemas.microsoft.com/office/word/2010/wordprocessingCanvas" xmlns:cx="http://schemas.microsoft.com/office/drawing/2014/chartex" xmlns:cx1="http://schemas.microsoft.com/office/drawing/2015/9/8/chartex" xmlns:cx2="http://schemas.microsoft.com/office/drawing/2015/10/21/chartex" xmlns:cx3="http://schemas.microsoft.com/office/drawing/2016/5/9/chartex" xmlns:cx4="http://schemas.microsoft.com/office/drawing/2016/5/10/chartex" xmlns:cx5="http://schemas.microsoft.com/office/drawing/2016/5/11/chartex" xmlns:cx6="http://schemas.microsoft.com/office/drawing/2016/5/12/chartex" xmlns:cx7="http://schemas.microsoft.com/office/drawing/2016/5/13/chartex" xmlns:cx8="http://schemas.microsoft.com/office/drawing/2016/5/14/chartex" xmlns:mc="http://schemas.openxmlformats.org/markup-compatibility/2006" xmlns:aink="http://schemas.microsoft.com/office/drawing/2016/ink" xmlns:am3d="http://schemas.microsoft.com/office/drawing/2017/model3d" xmlns:o="urn:schemas-microsoft-com:office:office" xmlns:oel="http://schemas.microsoft.com/office/2019/extlst" xmlns:r="http://schemas.openxmlformats.org/officeDocument/2006/relationships" xmlns:m="http://schemas.openxmlformats.org/officeDocument/2006/math" xmlns:v="urn:schemas-microsoft-com:vml" xmlns:wp14="http://schemas.microsoft.com/office/word/2010/wordprocessingDrawing" xmlns:wp="http://schemas.openxmlformats.org/drawingml/2006/wordprocessingDrawing" xmlns:w10="urn:schemas-microsoft-com:office:word" xmlns:w="http://schemas.openxmlformats.org/wordprocessingml/2006/main" xmlns:w14="http://schemas.microsoft.com/office/word/2010/wordml" xmlns:w15="http://schemas.microsoft.com/office/word/2012/wordml" xmlns:w16cex="http://schemas.microsoft.com/office/word/2018/wordml/cex" xmlns:w16cid="http://schemas.microsoft.com/office/word/2016/wordml/cid" xmlns:w16="http://schemas.microsoft.com/office/word/2018/wordml" xmlns:w16du="http://schemas.microsoft.com/office/word/2023/wordml/word16du" xmlns:w16sdtdh="http://schemas.microsoft.com/office/word/2020/wordml/sdtdatahash" xmlns:w16sdtfl="http://schemas.microsoft.com/office/word/2024/wordml/sdtformatlock" xmlns:w16se="http://schemas.microsoft.com/office/word/2015/wordml/symex" xmlns:wpg="http://schemas.microsoft.com/office/word/2010/wordprocessingGroup" xmlns:wpi="http://schemas.microsoft.com/office/word/2010/wordprocessingInk" xmlns:wne="http://schemas.microsoft.com/office/word/2006/wordml" xmlns:wps="http://schemas.microsoft.com/office/word/2010/wordprocessingShape" mc:Ignorable="w14 w15 w16se w16cid w16 w16cex w16sdtdh w16sdtfl w16du wp14">
   <w:body>
     <w:tbl>
       <w:tblPr>
@@ -1321,7 +1321,6 @@
             <w:tcW w:w="3756" w:type="dxa"/>
             <w:gridSpan w:val="8"/>
             <w:vMerge w:val="restart"/>
-            <w:shd w:val="clear" w:color="auto" w:fill="auto"/>
             <w:vAlign w:val="center"/>
           </w:tcPr>
           <w:p>
@@ -1350,7 +1349,6 @@
             <w:tcW w:w="1665" w:type="dxa"/>
             <w:gridSpan w:val="2"/>
             <w:vMerge w:val="restart"/>
-            <w:shd w:val="clear" w:color="auto" w:fill="auto"/>
             <w:vAlign w:val="center"/>
           </w:tcPr>
           <w:p>
@@ -1379,7 +1377,6 @@
             <w:tcW w:w="1879" w:type="dxa"/>
             <w:gridSpan w:val="6"/>
             <w:vMerge w:val="restart"/>
-            <w:shd w:val="clear" w:color="auto" w:fill="auto"/>
             <w:vAlign w:val="center"/>
           </w:tcPr>
           <w:p>
@@ -1408,7 +1405,6 @@
             <w:tcW w:w="1701" w:type="dxa"/>
             <w:gridSpan w:val="6"/>
             <w:vMerge w:val="restart"/>
-            <w:shd w:val="clear" w:color="auto" w:fill="auto"/>
             <w:vAlign w:val="center"/>
           </w:tcPr>
           <w:p>
@@ -1436,7 +1432,6 @@
           <w:tcPr>
             <w:tcW w:w="1842" w:type="dxa"/>
             <w:gridSpan w:val="5"/>
-            <w:shd w:val="clear" w:color="auto" w:fill="auto"/>
             <w:vAlign w:val="center"/>
           </w:tcPr>
           <w:p>
@@ -1470,7 +1465,6 @@
             <w:tcW w:w="3756" w:type="dxa"/>
             <w:gridSpan w:val="8"/>
             <w:vMerge/>
-            <w:shd w:val="clear" w:color="auto" w:fill="auto"/>
             <w:vAlign w:val="center"/>
           </w:tcPr>
           <w:p>
@@ -1490,7 +1484,6 @@
             <w:tcW w:w="1665" w:type="dxa"/>
             <w:gridSpan w:val="2"/>
             <w:vMerge/>
-            <w:shd w:val="clear" w:color="auto" w:fill="auto"/>
             <w:vAlign w:val="center"/>
           </w:tcPr>
           <w:p>
@@ -1510,7 +1503,6 @@
             <w:tcW w:w="1879" w:type="dxa"/>
             <w:gridSpan w:val="6"/>
             <w:vMerge/>
-            <w:shd w:val="clear" w:color="auto" w:fill="auto"/>
             <w:vAlign w:val="center"/>
           </w:tcPr>
           <w:p>
@@ -1530,7 +1522,6 @@
             <w:tcW w:w="1701" w:type="dxa"/>
             <w:gridSpan w:val="6"/>
             <w:vMerge/>
-            <w:shd w:val="clear" w:color="auto" w:fill="auto"/>
             <w:vAlign w:val="center"/>
           </w:tcPr>
           <w:p>
@@ -1549,7 +1540,6 @@
           <w:tcPr>
             <w:tcW w:w="921" w:type="dxa"/>
             <w:gridSpan w:val="3"/>
-            <w:shd w:val="clear" w:color="auto" w:fill="auto"/>
             <w:vAlign w:val="center"/>
           </w:tcPr>
           <w:p>
@@ -1577,7 +1567,6 @@
           <w:tcPr>
             <w:tcW w:w="921" w:type="dxa"/>
             <w:gridSpan w:val="2"/>
-            <w:shd w:val="clear" w:color="auto" w:fill="auto"/>
             <w:vAlign w:val="center"/>
           </w:tcPr>
           <w:p>
@@ -1610,7 +1599,6 @@
           <w:tcPr>
             <w:tcW w:w="3756" w:type="dxa"/>
             <w:gridSpan w:val="8"/>
-            <w:shd w:val="clear" w:color="auto" w:fill="auto"/>
             <w:vAlign w:val="center"/>
           </w:tcPr>
           <w:p>
@@ -1629,7 +1617,6 @@
           <w:tcPr>
             <w:tcW w:w="1665" w:type="dxa"/>
             <w:gridSpan w:val="2"/>
-            <w:shd w:val="clear" w:color="auto" w:fill="auto"/>
             <w:vAlign w:val="center"/>
           </w:tcPr>
           <w:p>
@@ -1648,7 +1635,6 @@
           <w:tcPr>
             <w:tcW w:w="1879" w:type="dxa"/>
             <w:gridSpan w:val="6"/>
-            <w:shd w:val="clear" w:color="auto" w:fill="auto"/>
             <w:vAlign w:val="center"/>
           </w:tcPr>
           <w:p>
@@ -1667,7 +1653,6 @@
           <w:tcPr>
             <w:tcW w:w="1701" w:type="dxa"/>
             <w:gridSpan w:val="6"/>
-            <w:shd w:val="clear" w:color="auto" w:fill="auto"/>
             <w:vAlign w:val="center"/>
           </w:tcPr>
           <w:p>
@@ -1686,7 +1671,6 @@
           <w:tcPr>
             <w:tcW w:w="921" w:type="dxa"/>
             <w:gridSpan w:val="3"/>
-            <w:shd w:val="clear" w:color="auto" w:fill="auto"/>
             <w:vAlign w:val="center"/>
           </w:tcPr>
           <w:p>
@@ -1705,7 +1689,6 @@
           <w:tcPr>
             <w:tcW w:w="921" w:type="dxa"/>
             <w:gridSpan w:val="2"/>
-            <w:shd w:val="clear" w:color="auto" w:fill="auto"/>
             <w:vAlign w:val="center"/>
           </w:tcPr>
           <w:p>
@@ -2827,7 +2810,6 @@
             <w:tcW w:w="3756" w:type="dxa"/>
             <w:gridSpan w:val="8"/>
             <w:vMerge w:val="restart"/>
-            <w:shd w:val="clear" w:color="auto" w:fill="auto"/>
             <w:vAlign w:val="center"/>
           </w:tcPr>
           <w:p>
@@ -2856,7 +2838,6 @@
             <w:tcW w:w="1665" w:type="dxa"/>
             <w:gridSpan w:val="2"/>
             <w:vMerge w:val="restart"/>
-            <w:shd w:val="clear" w:color="auto" w:fill="auto"/>
             <w:vAlign w:val="center"/>
           </w:tcPr>
           <w:p>
@@ -2885,7 +2866,6 @@
             <w:tcW w:w="1879" w:type="dxa"/>
             <w:gridSpan w:val="6"/>
             <w:vMerge w:val="restart"/>
-            <w:shd w:val="clear" w:color="auto" w:fill="auto"/>
             <w:vAlign w:val="center"/>
           </w:tcPr>
           <w:p>
@@ -2914,7 +2894,6 @@
             <w:tcW w:w="1701" w:type="dxa"/>
             <w:gridSpan w:val="6"/>
             <w:vMerge w:val="restart"/>
-            <w:shd w:val="clear" w:color="auto" w:fill="auto"/>
             <w:vAlign w:val="center"/>
           </w:tcPr>
           <w:p>
@@ -2942,7 +2921,6 @@
           <w:tcPr>
             <w:tcW w:w="1842" w:type="dxa"/>
             <w:gridSpan w:val="5"/>
-            <w:shd w:val="clear" w:color="auto" w:fill="auto"/>
             <w:vAlign w:val="center"/>
           </w:tcPr>
           <w:p>
@@ -2976,7 +2954,6 @@
             <w:tcW w:w="3756" w:type="dxa"/>
             <w:gridSpan w:val="8"/>
             <w:vMerge/>
-            <w:shd w:val="clear" w:color="auto" w:fill="auto"/>
             <w:vAlign w:val="center"/>
           </w:tcPr>
           <w:p>
@@ -2996,7 +2973,6 @@
             <w:tcW w:w="1665" w:type="dxa"/>
             <w:gridSpan w:val="2"/>
             <w:vMerge/>
-            <w:shd w:val="clear" w:color="auto" w:fill="auto"/>
             <w:vAlign w:val="center"/>
           </w:tcPr>
           <w:p>
@@ -3016,7 +2992,6 @@
             <w:tcW w:w="1879" w:type="dxa"/>
             <w:gridSpan w:val="6"/>
             <w:vMerge/>
-            <w:shd w:val="clear" w:color="auto" w:fill="auto"/>
             <w:vAlign w:val="center"/>
           </w:tcPr>
           <w:p>
@@ -3036,7 +3011,6 @@
             <w:tcW w:w="1701" w:type="dxa"/>
             <w:gridSpan w:val="6"/>
             <w:vMerge/>
-            <w:shd w:val="clear" w:color="auto" w:fill="auto"/>
             <w:vAlign w:val="center"/>
           </w:tcPr>
           <w:p>
@@ -3055,7 +3029,6 @@
           <w:tcPr>
             <w:tcW w:w="921" w:type="dxa"/>
             <w:gridSpan w:val="3"/>
-            <w:shd w:val="clear" w:color="auto" w:fill="auto"/>
             <w:vAlign w:val="center"/>
           </w:tcPr>
           <w:p>
@@ -3083,7 +3056,6 @@
           <w:tcPr>
             <w:tcW w:w="921" w:type="dxa"/>
             <w:gridSpan w:val="2"/>
-            <w:shd w:val="clear" w:color="auto" w:fill="auto"/>
             <w:vAlign w:val="center"/>
           </w:tcPr>
           <w:p>
@@ -3116,7 +3088,6 @@
           <w:tcPr>
             <w:tcW w:w="3756" w:type="dxa"/>
             <w:gridSpan w:val="8"/>
-            <w:shd w:val="clear" w:color="auto" w:fill="auto"/>
             <w:vAlign w:val="center"/>
           </w:tcPr>
           <w:p>
@@ -3135,7 +3106,6 @@
           <w:tcPr>
             <w:tcW w:w="1665" w:type="dxa"/>
             <w:gridSpan w:val="2"/>
-            <w:shd w:val="clear" w:color="auto" w:fill="auto"/>
             <w:vAlign w:val="center"/>
           </w:tcPr>
           <w:p>
@@ -3154,7 +3124,6 @@
           <w:tcPr>
             <w:tcW w:w="1879" w:type="dxa"/>
             <w:gridSpan w:val="6"/>
-            <w:shd w:val="clear" w:color="auto" w:fill="auto"/>
             <w:vAlign w:val="center"/>
           </w:tcPr>
           <w:p>
@@ -3173,7 +3142,6 @@
           <w:tcPr>
             <w:tcW w:w="1701" w:type="dxa"/>
             <w:gridSpan w:val="6"/>
-            <w:shd w:val="clear" w:color="auto" w:fill="auto"/>
             <w:vAlign w:val="center"/>
           </w:tcPr>
           <w:p>
@@ -3192,7 +3160,6 @@
           <w:tcPr>
             <w:tcW w:w="921" w:type="dxa"/>
             <w:gridSpan w:val="3"/>
-            <w:shd w:val="clear" w:color="auto" w:fill="auto"/>
             <w:vAlign w:val="center"/>
           </w:tcPr>
           <w:p>
@@ -3211,7 +3178,6 @@
           <w:tcPr>
             <w:tcW w:w="921" w:type="dxa"/>
             <w:gridSpan w:val="2"/>
-            <w:shd w:val="clear" w:color="auto" w:fill="auto"/>
             <w:vAlign w:val="center"/>
           </w:tcPr>
           <w:p>
@@ -3238,7 +3204,6 @@
             <w:tcBorders>
               <w:right w:val="single" w:sz="4" w:space="0" w:color="FFFFFF"/>
             </w:tcBorders>
-            <w:shd w:val="clear" w:color="auto" w:fill="auto"/>
             <w:vAlign w:val="center"/>
           </w:tcPr>
           <w:p>
@@ -3268,7 +3233,6 @@
             <w:tcBorders>
               <w:left w:val="single" w:sz="4" w:space="0" w:color="FFFFFF"/>
             </w:tcBorders>
-            <w:shd w:val="clear" w:color="auto" w:fill="auto"/>
             <w:vAlign w:val="center"/>
           </w:tcPr>
           <w:p>
@@ -3352,7 +3316,6 @@
           <w:tcPr>
             <w:tcW w:w="1063" w:type="dxa"/>
             <w:gridSpan w:val="2"/>
-            <w:shd w:val="clear" w:color="auto" w:fill="auto"/>
             <w:vAlign w:val="center"/>
           </w:tcPr>
           <w:p>
@@ -3374,7 +3337,6 @@
         <w:tc>
           <w:tcPr>
             <w:tcW w:w="708" w:type="dxa"/>
-            <w:shd w:val="clear" w:color="auto" w:fill="auto"/>
             <w:vAlign w:val="center"/>
           </w:tcPr>
           <w:p>
@@ -3397,7 +3359,6 @@
         <w:tc>
           <w:tcPr>
             <w:tcW w:w="1134" w:type="dxa"/>
-            <w:shd w:val="clear" w:color="auto" w:fill="auto"/>
             <w:vAlign w:val="center"/>
           </w:tcPr>
           <w:p>
@@ -3419,7 +3380,6 @@
         <w:tc>
           <w:tcPr>
             <w:tcW w:w="709" w:type="dxa"/>
-            <w:shd w:val="clear" w:color="auto" w:fill="auto"/>
             <w:vAlign w:val="center"/>
           </w:tcPr>
           <w:p>
@@ -3435,7 +3395,6 @@
         <w:tc>
           <w:tcPr>
             <w:tcW w:w="1807" w:type="dxa"/>
-            <w:shd w:val="clear" w:color="auto" w:fill="auto"/>
             <w:vAlign w:val="center"/>
           </w:tcPr>
           <w:p>
@@ -3457,7 +3416,6 @@
         <w:tc>
           <w:tcPr>
             <w:tcW w:w="709" w:type="dxa"/>
-            <w:shd w:val="clear" w:color="auto" w:fill="auto"/>
             <w:vAlign w:val="center"/>
           </w:tcPr>
           <w:p>
@@ -3474,7 +3432,6 @@
           <w:tcPr>
             <w:tcW w:w="2162" w:type="dxa"/>
             <w:gridSpan w:val="2"/>
-            <w:shd w:val="clear" w:color="auto" w:fill="auto"/>
             <w:vAlign w:val="center"/>
           </w:tcPr>
           <w:p>
@@ -3497,7 +3454,6 @@
           <w:tcPr>
             <w:tcW w:w="2551" w:type="dxa"/>
             <w:gridSpan w:val="2"/>
-            <w:shd w:val="clear" w:color="auto" w:fill="auto"/>
             <w:vAlign w:val="center"/>
           </w:tcPr>
           <w:p>
@@ -3518,7 +3474,6 @@
           <w:tcPr>
             <w:tcW w:w="3614" w:type="dxa"/>
             <w:gridSpan w:val="5"/>
-            <w:shd w:val="clear" w:color="auto" w:fill="auto"/>
             <w:vAlign w:val="center"/>
           </w:tcPr>
           <w:p>
@@ -3542,7 +3497,6 @@
           <w:tcPr>
             <w:tcW w:w="3686" w:type="dxa"/>
             <w:gridSpan w:val="3"/>
-            <w:shd w:val="clear" w:color="auto" w:fill="auto"/>
             <w:vAlign w:val="center"/>
           </w:tcPr>
           <w:p>
@@ -3566,7 +3520,6 @@
           <w:tcPr>
             <w:tcW w:w="3543" w:type="dxa"/>
             <w:gridSpan w:val="3"/>
-            <w:shd w:val="clear" w:color="auto" w:fill="auto"/>
             <w:vAlign w:val="center"/>
           </w:tcPr>
           <w:p>
@@ -3595,7 +3548,6 @@
           <w:tcPr>
             <w:tcW w:w="3614" w:type="dxa"/>
             <w:gridSpan w:val="5"/>
-            <w:shd w:val="clear" w:color="auto" w:fill="auto"/>
             <w:vAlign w:val="center"/>
           </w:tcPr>
           <w:p>
@@ -3612,7 +3564,6 @@
           <w:tcPr>
             <w:tcW w:w="3686" w:type="dxa"/>
             <w:gridSpan w:val="3"/>
-            <w:shd w:val="clear" w:color="auto" w:fill="auto"/>
             <w:vAlign w:val="center"/>
           </w:tcPr>
           <w:p>
@@ -3629,7 +3580,6 @@
           <w:tcPr>
             <w:tcW w:w="3543" w:type="dxa"/>
             <w:gridSpan w:val="3"/>
-            <w:shd w:val="clear" w:color="auto" w:fill="auto"/>
             <w:vAlign w:val="center"/>
           </w:tcPr>
           <w:p>
@@ -3651,7 +3601,6 @@
           <w:tcPr>
             <w:tcW w:w="3614" w:type="dxa"/>
             <w:gridSpan w:val="5"/>
-            <w:shd w:val="clear" w:color="auto" w:fill="auto"/>
             <w:vAlign w:val="center"/>
           </w:tcPr>
           <w:p>
@@ -3675,7 +3624,6 @@
           <w:tcPr>
             <w:tcW w:w="3686" w:type="dxa"/>
             <w:gridSpan w:val="3"/>
-            <w:shd w:val="clear" w:color="auto" w:fill="auto"/>
             <w:vAlign w:val="center"/>
           </w:tcPr>
           <w:p>
@@ -3713,7 +3661,6 @@
           <w:tcPr>
             <w:tcW w:w="3543" w:type="dxa"/>
             <w:gridSpan w:val="3"/>
-            <w:shd w:val="clear" w:color="auto" w:fill="auto"/>
             <w:vAlign w:val="center"/>
           </w:tcPr>
           <w:p>
@@ -3741,7 +3688,6 @@
         <w:tc>
           <w:tcPr>
             <w:tcW w:w="637" w:type="dxa"/>
-            <w:shd w:val="clear" w:color="auto" w:fill="auto"/>
             <w:vAlign w:val="center"/>
           </w:tcPr>
           <w:p>
@@ -3765,7 +3711,6 @@
           <w:tcPr>
             <w:tcW w:w="2977" w:type="dxa"/>
             <w:gridSpan w:val="4"/>
-            <w:shd w:val="clear" w:color="auto" w:fill="auto"/>
             <w:vAlign w:val="center"/>
           </w:tcPr>
           <w:p>
@@ -3782,7 +3727,6 @@
           <w:tcPr>
             <w:tcW w:w="3686" w:type="dxa"/>
             <w:gridSpan w:val="3"/>
-            <w:shd w:val="clear" w:color="auto" w:fill="auto"/>
             <w:vAlign w:val="center"/>
           </w:tcPr>
           <w:p>
@@ -3799,7 +3743,6 @@
           <w:tcPr>
             <w:tcW w:w="3543" w:type="dxa"/>
             <w:gridSpan w:val="3"/>
-            <w:shd w:val="clear" w:color="auto" w:fill="auto"/>
             <w:vAlign w:val="center"/>
           </w:tcPr>
           <w:p>
@@ -3821,7 +3764,6 @@
           <w:tcPr>
             <w:tcW w:w="3614" w:type="dxa"/>
             <w:gridSpan w:val="5"/>
-            <w:shd w:val="clear" w:color="auto" w:fill="auto"/>
             <w:vAlign w:val="center"/>
           </w:tcPr>
           <w:p>
@@ -3845,7 +3787,6 @@
           <w:tcPr>
             <w:tcW w:w="3686" w:type="dxa"/>
             <w:gridSpan w:val="3"/>
-            <w:shd w:val="clear" w:color="auto" w:fill="auto"/>
             <w:vAlign w:val="center"/>
           </w:tcPr>
           <w:p>
@@ -3869,7 +3810,6 @@
           <w:tcPr>
             <w:tcW w:w="1771" w:type="dxa"/>
             <w:gridSpan w:val="2"/>
-            <w:shd w:val="clear" w:color="auto" w:fill="auto"/>
             <w:vAlign w:val="center"/>
           </w:tcPr>
           <w:p>
@@ -3892,7 +3832,6 @@
         <w:tc>
           <w:tcPr>
             <w:tcW w:w="1772" w:type="dxa"/>
-            <w:shd w:val="clear" w:color="auto" w:fill="auto"/>
             <w:vAlign w:val="center"/>
           </w:tcPr>
           <w:p>
@@ -3921,7 +3860,6 @@
           <w:tcPr>
             <w:tcW w:w="3614" w:type="dxa"/>
             <w:gridSpan w:val="5"/>
-            <w:shd w:val="clear" w:color="auto" w:fill="auto"/>
             <w:vAlign w:val="center"/>
           </w:tcPr>
           <w:p>
@@ -3937,7 +3875,6 @@
           <w:tcPr>
             <w:tcW w:w="3686" w:type="dxa"/>
             <w:gridSpan w:val="3"/>
-            <w:shd w:val="clear" w:color="auto" w:fill="auto"/>
             <w:vAlign w:val="center"/>
           </w:tcPr>
           <w:p>
@@ -3950,7 +3887,6 @@
           <w:tcPr>
             <w:tcW w:w="1771" w:type="dxa"/>
             <w:gridSpan w:val="2"/>
-            <w:shd w:val="clear" w:color="auto" w:fill="auto"/>
             <w:vAlign w:val="center"/>
           </w:tcPr>
           <w:p>
@@ -3962,7 +3898,6 @@
         <w:tc>
           <w:tcPr>
             <w:tcW w:w="1772" w:type="dxa"/>
-            <w:shd w:val="clear" w:color="auto" w:fill="auto"/>
             <w:vAlign w:val="center"/>
           </w:tcPr>
           <w:p>
@@ -4054,7 +3989,6 @@
         <w:tc>
           <w:tcPr>
             <w:tcW w:w="3614" w:type="dxa"/>
-            <w:shd w:val="clear" w:color="auto" w:fill="auto"/>
             <w:vAlign w:val="center"/>
           </w:tcPr>
           <w:p>
@@ -4080,7 +4014,6 @@
         <w:tc>
           <w:tcPr>
             <w:tcW w:w="3614" w:type="dxa"/>
-            <w:shd w:val="clear" w:color="auto" w:fill="auto"/>
             <w:vAlign w:val="center"/>
           </w:tcPr>
           <w:p>
@@ -4118,7 +4051,6 @@
           <w:tcPr>
             <w:tcW w:w="3615" w:type="dxa"/>
             <w:gridSpan w:val="6"/>
-            <w:shd w:val="clear" w:color="auto" w:fill="auto"/>
             <w:vAlign w:val="center"/>
           </w:tcPr>
           <w:p>
@@ -4149,7 +4081,6 @@
         <w:tc>
           <w:tcPr>
             <w:tcW w:w="3614" w:type="dxa"/>
-            <w:shd w:val="clear" w:color="auto" w:fill="auto"/>
             <w:vAlign w:val="center"/>
           </w:tcPr>
           <w:p>
@@ -4166,7 +4097,6 @@
         <w:tc>
           <w:tcPr>
             <w:tcW w:w="3614" w:type="dxa"/>
-            <w:shd w:val="clear" w:color="auto" w:fill="auto"/>
             <w:vAlign w:val="center"/>
           </w:tcPr>
           <w:p>
@@ -4184,7 +4114,6 @@
           <w:tcPr>
             <w:tcW w:w="3615" w:type="dxa"/>
             <w:gridSpan w:val="6"/>
-            <w:shd w:val="clear" w:color="auto" w:fill="auto"/>
             <w:vAlign w:val="center"/>
           </w:tcPr>
           <w:p>
@@ -4593,7 +4522,7 @@
 </file>
 
 <file path=word/numbering.xml><?xml version="1.0" encoding="utf-8"?>
-<w:numbering xmlns:wpc="http://schemas.microsoft.com/office/word/2010/wordprocessingCanvas" xmlns:cx="http://schemas.microsoft.com/office/drawing/2014/chartex" xmlns:cx1="http://schemas.microsoft.com/office/drawing/2015/9/8/chartex" xmlns:cx2="http://schemas.microsoft.com/office/drawing/2015/10/21/chartex" xmlns:cx3="http://schemas.microsoft.com/office/drawing/2016/5/9/chartex" xmlns:cx4="http://schemas.microsoft.com/office/drawing/2016/5/10/chartex" xmlns:cx5="http://schemas.microsoft.com/office/drawing/2016/5/11/chartex" xmlns:cx6="http://schemas.microsoft.com/office/drawing/2016/5/12/chartex" xmlns:cx7="http://schemas.microsoft.com/office/drawing/2016/5/13/chartex" xmlns:cx8="http://schemas.microsoft.com/office/drawing/2016/5/14/chartex" xmlns:mc="http://schemas.openxmlformats.org/markup-compatibility/2006" xmlns:aink="http://schemas.microsoft.com/office/drawing/2016/ink" xmlns:am3d="http://schemas.microsoft.com/office/drawing/2017/model3d" xmlns:o="urn:schemas-microsoft-com:office:office" xmlns:oel="http://schemas.microsoft.com/office/2019/extlst" xmlns:r="http://schemas.openxmlformats.org/officeDocument/2006/relationships" xmlns:m="http://schemas.openxmlformats.org/officeDocument/2006/math" xmlns:v="urn:schemas-microsoft-com:vml" xmlns:wp14="http://schemas.microsoft.com/office/word/2010/wordprocessingDrawing" xmlns:wp="http://schemas.openxmlformats.org/drawingml/2006/wordprocessingDrawing" xmlns:w10="urn:schemas-microsoft-com:office:word" xmlns:w="http://schemas.openxmlformats.org/wordprocessingml/2006/main" xmlns:w14="http://schemas.microsoft.com/office/word/2010/wordml" xmlns:w15="http://schemas.microsoft.com/office/word/2012/wordml" xmlns:w16cex="http://schemas.microsoft.com/office/word/2018/wordml/cex" xmlns:w16cid="http://schemas.microsoft.com/office/word/2016/wordml/cid" xmlns:w16="http://schemas.microsoft.com/office/word/2018/wordml" xmlns:w16du="http://schemas.microsoft.com/office/word/2023/wordml/word16du" xmlns:w16sdtdh="http://schemas.microsoft.com/office/word/2020/wordml/sdtdatahash" xmlns:w16se="http://schemas.microsoft.com/office/word/2015/wordml/symex" xmlns:wpg="http://schemas.microsoft.com/office/word/2010/wordprocessingGroup" xmlns:wpi="http://schemas.microsoft.com/office/word/2010/wordprocessingInk" xmlns:wne="http://schemas.microsoft.com/office/word/2006/wordml" xmlns:wps="http://schemas.microsoft.com/office/word/2010/wordprocessingShape" mc:Ignorable="w14 w15 w16se w16cid w16 w16cex w16sdtdh w16du wp14">
+<w:numbering xmlns:wpc="http://schemas.microsoft.com/office/word/2010/wordprocessingCanvas" xmlns:cx="http://schemas.microsoft.com/office/drawing/2014/chartex" xmlns:cx1="http://schemas.microsoft.com/office/drawing/2015/9/8/chartex" xmlns:cx2="http://schemas.microsoft.com/office/drawing/2015/10/21/chartex" xmlns:cx3="http://schemas.microsoft.com/office/drawing/2016/5/9/chartex" xmlns:cx4="http://schemas.microsoft.com/office/drawing/2016/5/10/chartex" xmlns:cx5="http://schemas.microsoft.com/office/drawing/2016/5/11/chartex" xmlns:cx6="http://schemas.microsoft.com/office/drawing/2016/5/12/chartex" xmlns:cx7="http://schemas.microsoft.com/office/drawing/2016/5/13/chartex" xmlns:cx8="http://schemas.microsoft.com/office/drawing/2016/5/14/chartex" xmlns:mc="http://schemas.openxmlformats.org/markup-compatibility/2006" xmlns:aink="http://schemas.microsoft.com/office/drawing/2016/ink" xmlns:am3d="http://schemas.microsoft.com/office/drawing/2017/model3d" xmlns:o="urn:schemas-microsoft-com:office:office" xmlns:oel="http://schemas.microsoft.com/office/2019/extlst" xmlns:r="http://schemas.openxmlformats.org/officeDocument/2006/relationships" xmlns:m="http://schemas.openxmlformats.org/officeDocument/2006/math" xmlns:v="urn:schemas-microsoft-com:vml" xmlns:wp14="http://schemas.microsoft.com/office/word/2010/wordprocessingDrawing" xmlns:wp="http://schemas.openxmlformats.org/drawingml/2006/wordprocessingDrawing" xmlns:w10="urn:schemas-microsoft-com:office:word" xmlns:w="http://schemas.openxmlformats.org/wordprocessingml/2006/main" xmlns:w14="http://schemas.microsoft.com/office/word/2010/wordml" xmlns:w15="http://schemas.microsoft.com/office/word/2012/wordml" xmlns:w16cex="http://schemas.microsoft.com/office/word/2018/wordml/cex" xmlns:w16cid="http://schemas.microsoft.com/office/word/2016/wordml/cid" xmlns:w16="http://schemas.microsoft.com/office/word/2018/wordml" xmlns:w16du="http://schemas.microsoft.com/office/word/2023/wordml/word16du" xmlns:w16sdtdh="http://schemas.microsoft.com/office/word/2020/wordml/sdtdatahash" xmlns:w16sdtfl="http://schemas.microsoft.com/office/word/2024/wordml/sdtformatlock" xmlns:w16se="http://schemas.microsoft.com/office/word/2015/wordml/symex" xmlns:wpg="http://schemas.microsoft.com/office/word/2010/wordprocessingGroup" xmlns:wpi="http://schemas.microsoft.com/office/word/2010/wordprocessingInk" xmlns:wne="http://schemas.microsoft.com/office/word/2006/wordml" xmlns:wps="http://schemas.microsoft.com/office/word/2010/wordprocessingShape" mc:Ignorable="w14 w15 w16se w16cid w16 w16cex w16sdtdh w16sdtfl w16du wp14">
   <w:abstractNum w:abstractNumId="0" w15:restartNumberingAfterBreak="0">
     <w:nsid w:val="2DE73B8B"/>
     <w:multiLevelType w:val="hybridMultilevel"/>
@@ -4690,7 +4619,7 @@
 </file>
 
 <file path=word/styles.xml><?xml version="1.0" encoding="utf-8"?>
-<w:styles xmlns:mc="http://schemas.openxmlformats.org/markup-compatibility/2006" xmlns:r="http://schemas.openxmlformats.org/officeDocument/2006/relationships" xmlns:w="http://schemas.openxmlformats.org/wordprocessingml/2006/main" xmlns:w14="http://schemas.microsoft.com/office/word/2010/wordml" xmlns:w15="http://schemas.microsoft.com/office/word/2012/wordml" xmlns:w16cex="http://schemas.microsoft.com/office/word/2018/wordml/cex" xmlns:w16cid="http://schemas.microsoft.com/office/word/2016/wordml/cid" xmlns:w16="http://schemas.microsoft.com/office/word/2018/wordml" xmlns:w16du="http://schemas.microsoft.com/office/word/2023/wordml/word16du" xmlns:w16sdtdh="http://schemas.microsoft.com/office/word/2020/wordml/sdtdatahash" xmlns:w16se="http://schemas.microsoft.com/office/word/2015/wordml/symex" mc:Ignorable="w14 w15 w16se w16cid w16 w16cex w16sdtdh w16du">
+<w:styles xmlns:mc="http://schemas.openxmlformats.org/markup-compatibility/2006" xmlns:r="http://schemas.openxmlformats.org/officeDocument/2006/relationships" xmlns:w="http://schemas.openxmlformats.org/wordprocessingml/2006/main" xmlns:w14="http://schemas.microsoft.com/office/word/2010/wordml" xmlns:w15="http://schemas.microsoft.com/office/word/2012/wordml" xmlns:w16cex="http://schemas.microsoft.com/office/word/2018/wordml/cex" xmlns:w16cid="http://schemas.microsoft.com/office/word/2016/wordml/cid" xmlns:w16="http://schemas.microsoft.com/office/word/2018/wordml" xmlns:w16du="http://schemas.microsoft.com/office/word/2023/wordml/word16du" xmlns:w16sdtdh="http://schemas.microsoft.com/office/word/2020/wordml/sdtdatahash" xmlns:w16sdtfl="http://schemas.microsoft.com/office/word/2024/wordml/sdtformatlock" xmlns:w16se="http://schemas.microsoft.com/office/word/2015/wordml/symex" mc:Ignorable="w14 w15 w16se w16cid w16 w16cex w16sdtdh w16sdtfl w16du">
   <w:docDefaults>
     <w:rPrDefault>
       <w:rPr>

</xml_diff>